<commit_message>
Refactor color palettes and update analysis scripts
Replaced color palette variables for clarity and consistency, updating all references to salinity_palette_3 and salinity_palette_6. Added combined NMDS figure generation for three- and six-treatment analyses. Improved PERMANOVA workflow with restricted permutations and tidied output. Removed unused quick checks and deleted obsolete figures and tables.
</commit_message>
<xml_diff>
--- a/tables/Table1_PERMANOVA.docx
+++ b/tables/Table1_PERMANOVA.docx
@@ -15,7 +15,7 @@
         <w:pStyle w:val="Normal"/>
       </w:pPr>
       <w:r>
-        <w:t xml:space="preserve">Effects of site, salinity, and nutrients on community composition.</w:t>
+        <w:t xml:space="preserve">Effects of salinity and nutrients on community composition (permutations restricted within site).</w:t>
       </w:r>
     </w:p>
     <w:tbl>
@@ -107,47 +107,47 @@
               <w:pStyle w:val="Normal"/>
             </w:pPr>
             <w:r>
-              <w:t>21</w:t>
-            </w:r>
-          </w:p>
-        </w:tc>
-        <w:tc>
-          <w:p>
-            <w:pPr>
-              <w:pStyle w:val="Normal"/>
-            </w:pPr>
-            <w:r>
-              <w:t>13.99554</w:t>
-            </w:r>
-          </w:p>
-        </w:tc>
-        <w:tc>
-          <w:p>
-            <w:pPr>
-              <w:pStyle w:val="Normal"/>
-            </w:pPr>
-            <w:r>
-              <w:t>0.5253975</w:t>
-            </w:r>
-          </w:p>
-        </w:tc>
-        <w:tc>
-          <w:p>
-            <w:pPr>
-              <w:pStyle w:val="Normal"/>
-            </w:pPr>
-            <w:r>
-              <w:t>3.531942</w:t>
-            </w:r>
-          </w:p>
-        </w:tc>
-        <w:tc>
-          <w:p>
-            <w:pPr>
-              <w:pStyle w:val="Normal"/>
-            </w:pPr>
-            <w:r>
-              <w:t>0.001</w:t>
+              <w:t>5</w:t>
+            </w:r>
+          </w:p>
+        </w:tc>
+        <w:tc>
+          <w:p>
+            <w:pPr>
+              <w:pStyle w:val="Normal"/>
+            </w:pPr>
+            <w:r>
+              <w:t>4.792754</w:t>
+            </w:r>
+          </w:p>
+        </w:tc>
+        <w:tc>
+          <w:p>
+            <w:pPr>
+              <w:pStyle w:val="Normal"/>
+            </w:pPr>
+            <w:r>
+              <w:t>0.1820246</w:t>
+            </w:r>
+          </w:p>
+        </w:tc>
+        <w:tc>
+          <w:p>
+            <w:pPr>
+              <w:pStyle w:val="Normal"/>
+            </w:pPr>
+            <w:r>
+              <w:t>3.694009</w:t>
+            </w:r>
+          </w:p>
+        </w:tc>
+        <w:tc>
+          <w:p>
+            <w:pPr>
+              <w:pStyle w:val="Normal"/>
+            </w:pPr>
+            <w:r>
+              <w:t>0.005</w:t>
             </w:r>
           </w:p>
         </w:tc>
@@ -169,27 +169,27 @@
               <w:pStyle w:val="Normal"/>
             </w:pPr>
             <w:r>
-              <w:t>67</w:t>
-            </w:r>
-          </w:p>
-        </w:tc>
-        <w:tc>
-          <w:p>
-            <w:pPr>
-              <w:pStyle w:val="Normal"/>
-            </w:pPr>
-            <w:r>
-              <w:t>12.64246</w:t>
-            </w:r>
-          </w:p>
-        </w:tc>
-        <w:tc>
-          <w:p>
-            <w:pPr>
-              <w:pStyle w:val="Normal"/>
-            </w:pPr>
-            <w:r>
-              <w:t>0.4746025</w:t>
+              <w:t>83</w:t>
+            </w:r>
+          </w:p>
+        </w:tc>
+        <w:tc>
+          <w:p>
+            <w:pPr>
+              <w:pStyle w:val="Normal"/>
+            </w:pPr>
+            <w:r>
+              <w:t>21.537497</w:t>
+            </w:r>
+          </w:p>
+        </w:tc>
+        <w:tc>
+          <w:p>
+            <w:pPr>
+              <w:pStyle w:val="Normal"/>
+            </w:pPr>
+            <w:r>
+              <w:t>0.8179754</w:t>
             </w:r>
           </w:p>
         </w:tc>
@@ -241,7 +241,7 @@
               <w:pStyle w:val="Normal"/>
             </w:pPr>
             <w:r>
-              <w:t>26.63801</w:t>
+              <w:t>26.330251</w:t>
             </w:r>
           </w:p>
         </w:tc>

</xml_diff>